<commit_message>
Final Section Revisions for Interpretation
</commit_message>
<xml_diff>
--- a/Final Project Word Doc.docx
+++ b/Final Project Word Doc.docx
@@ -868,57 +868,6 @@
             <wp:extent cx="5452110" cy="2457268"/>
             <wp:effectExtent l="0" t="0" r="0" b="0"/>
             <wp:docPr id="1923656268" name="Picture 1923656268"/>
-            <wp:cNvGraphicFramePr>
-              <a:graphicFrameLocks xmlns:a="http://schemas.openxmlformats.org/drawingml/2006/main" noChangeAspect="1"/>
-            </wp:cNvGraphicFramePr>
-            <a:graphic xmlns:a="http://schemas.openxmlformats.org/drawingml/2006/main">
-              <a:graphicData uri="http://schemas.openxmlformats.org/drawingml/2006/picture">
-                <pic:pic xmlns:pic="http://schemas.openxmlformats.org/drawingml/2006/picture">
-                  <pic:nvPicPr>
-                    <pic:cNvPr id="0" name=""/>
-                    <pic:cNvPicPr/>
-                  </pic:nvPicPr>
-                  <pic:blipFill>
-                    <a:blip r:embed="rId7">
-                      <a:extLst>
-                        <a:ext uri="{28A0092B-C50C-407E-A947-70E740481C1C}">
-                          <a14:useLocalDpi xmlns:a14="http://schemas.microsoft.com/office/drawing/2010/main" val="0"/>
-                        </a:ext>
-                      </a:extLst>
-                    </a:blip>
-                    <a:stretch>
-                      <a:fillRect/>
-                    </a:stretch>
-                  </pic:blipFill>
-                  <pic:spPr>
-                    <a:xfrm>
-                      <a:off x="0" y="0"/>
-                      <a:ext cx="5452110" cy="2457268"/>
-                    </a:xfrm>
-                    <a:prstGeom prst="rect">
-                      <a:avLst/>
-                    </a:prstGeom>
-                  </pic:spPr>
-                </pic:pic>
-              </a:graphicData>
-            </a:graphic>
-          </wp:inline>
-        </w:drawing>
-      </w:r>
-    </w:p>
-    <w:p>
-      <w:pPr>
-        <w:spacing w:line="240" w:lineRule="auto"/>
-      </w:pPr>
-      <w:r>
-        <w:rPr>
-          <w:noProof/>
-        </w:rPr>
-        <w:drawing>
-          <wp:inline distT="0" distB="0" distL="0" distR="0" wp14:anchorId="398663EE" wp14:editId="09AEEF6C">
-            <wp:extent cx="4513194" cy="2139374"/>
-            <wp:effectExtent l="0" t="0" r="0" b="0"/>
-            <wp:docPr id="1998916796" name="Picture 1998916796"/>
             <wp:cNvGraphicFramePr>
               <a:graphicFrameLocks xmlns:a="http://schemas.openxmlformats.org/drawingml/2006/main" noChangeAspect="1"/>
             </wp:cNvGraphicFramePr>
@@ -944,7 +893,7 @@
                   <pic:spPr>
                     <a:xfrm>
                       <a:off x="0" y="0"/>
-                      <a:ext cx="4513194" cy="2139374"/>
+                      <a:ext cx="5452110" cy="2457268"/>
                     </a:xfrm>
                     <a:prstGeom prst="rect">
                       <a:avLst/>
@@ -966,10 +915,10 @@
           <w:noProof/>
         </w:rPr>
         <w:drawing>
-          <wp:inline distT="0" distB="0" distL="0" distR="0" wp14:anchorId="77D05DBB" wp14:editId="7AD4486A">
-            <wp:extent cx="3406979" cy="2060253"/>
+          <wp:inline distT="0" distB="0" distL="0" distR="0" wp14:anchorId="398663EE" wp14:editId="09AEEF6C">
+            <wp:extent cx="4513194" cy="2139374"/>
             <wp:effectExtent l="0" t="0" r="0" b="0"/>
-            <wp:docPr id="982520657" name="Picture 982520657"/>
+            <wp:docPr id="1998916796" name="Picture 1998916796"/>
             <wp:cNvGraphicFramePr>
               <a:graphicFrameLocks xmlns:a="http://schemas.openxmlformats.org/drawingml/2006/main" noChangeAspect="1"/>
             </wp:cNvGraphicFramePr>
@@ -995,7 +944,7 @@
                   <pic:spPr>
                     <a:xfrm>
                       <a:off x="0" y="0"/>
-                      <a:ext cx="3406979" cy="2060253"/>
+                      <a:ext cx="4513194" cy="2139374"/>
                     </a:xfrm>
                     <a:prstGeom prst="rect">
                       <a:avLst/>
@@ -1011,65 +960,16 @@
     <w:p>
       <w:pPr>
         <w:spacing w:line="240" w:lineRule="auto"/>
-        <w:jc w:val="both"/>
-        <w:rPr>
-          <w:rFonts w:ascii="Times New Roman" w:eastAsia="Times New Roman" w:hAnsi="Times New Roman" w:cs="Times New Roman"/>
-          <w:b/>
-          <w:bCs/>
-          <w:color w:val="000000" w:themeColor="text1"/>
-        </w:rPr>
-      </w:pPr>
-    </w:p>
-    <w:p>
-      <w:pPr>
-        <w:spacing w:line="240" w:lineRule="auto"/>
-        <w:jc w:val="both"/>
-        <w:rPr>
-          <w:rFonts w:ascii="Times New Roman" w:eastAsia="Times New Roman" w:hAnsi="Times New Roman" w:cs="Times New Roman"/>
-          <w:b/>
-          <w:bCs/>
-          <w:color w:val="000000" w:themeColor="text1"/>
-        </w:rPr>
-      </w:pPr>
-      <w:r>
-        <w:rPr>
-          <w:rFonts w:ascii="Times New Roman" w:eastAsia="Times New Roman" w:hAnsi="Times New Roman" w:cs="Times New Roman"/>
-          <w:b/>
-          <w:bCs/>
-          <w:color w:val="000000" w:themeColor="text1"/>
-        </w:rPr>
-        <w:t>Correlation</w:t>
-      </w:r>
-      <w:r>
-        <w:rPr>
-          <w:rFonts w:ascii="Times New Roman" w:eastAsia="Times New Roman" w:hAnsi="Times New Roman" w:cs="Times New Roman"/>
-          <w:b/>
-          <w:bCs/>
-          <w:color w:val="000000" w:themeColor="text1"/>
-        </w:rPr>
-        <w:t xml:space="preserve"> Statistics</w:t>
-      </w:r>
-      <w:r>
-        <w:rPr>
-          <w:rFonts w:ascii="Times New Roman" w:eastAsia="Times New Roman" w:hAnsi="Times New Roman" w:cs="Times New Roman"/>
-          <w:b/>
-          <w:bCs/>
-          <w:color w:val="000000" w:themeColor="text1"/>
-        </w:rPr>
-        <w:t xml:space="preserve"> -</w:t>
-      </w:r>
-    </w:p>
-    <w:p>
+      </w:pPr>
       <w:r>
         <w:rPr>
           <w:noProof/>
         </w:rPr>
-        <w:lastRenderedPageBreak/>
         <w:drawing>
-          <wp:inline distT="0" distB="0" distL="0" distR="0" wp14:anchorId="7F045845" wp14:editId="563A9E7E">
-            <wp:extent cx="4572000" cy="3019425"/>
+          <wp:inline distT="0" distB="0" distL="0" distR="0" wp14:anchorId="77D05DBB" wp14:editId="7AD4486A">
+            <wp:extent cx="3406979" cy="2060253"/>
             <wp:effectExtent l="0" t="0" r="0" b="0"/>
-            <wp:docPr id="129398731" name="Picture 129398731"/>
+            <wp:docPr id="982520657" name="Picture 982520657"/>
             <wp:cNvGraphicFramePr>
               <a:graphicFrameLocks xmlns:a="http://schemas.openxmlformats.org/drawingml/2006/main" noChangeAspect="1"/>
             </wp:cNvGraphicFramePr>
@@ -1095,7 +995,7 @@
                   <pic:spPr>
                     <a:xfrm>
                       <a:off x="0" y="0"/>
-                      <a:ext cx="4572000" cy="3019425"/>
+                      <a:ext cx="3406979" cy="2060253"/>
                     </a:xfrm>
                     <a:prstGeom prst="rect">
                       <a:avLst/>
@@ -1108,144 +1008,68 @@
         </w:drawing>
       </w:r>
     </w:p>
-    <w:p/>
-    <w:p>
-      <w:pPr>
-        <w:rPr>
-          <w:sz w:val="32"/>
-          <w:szCs w:val="32"/>
-        </w:rPr>
-      </w:pPr>
-    </w:p>
-    <w:p>
-      <w:pPr>
-        <w:rPr>
-          <w:sz w:val="32"/>
-          <w:szCs w:val="32"/>
-        </w:rPr>
-      </w:pPr>
-    </w:p>
-    <w:p>
-      <w:pPr>
-        <w:rPr>
-          <w:sz w:val="32"/>
-          <w:szCs w:val="32"/>
-        </w:rPr>
-      </w:pPr>
-    </w:p>
-    <w:p>
-      <w:pPr>
-        <w:rPr>
-          <w:sz w:val="32"/>
-          <w:szCs w:val="32"/>
-        </w:rPr>
-      </w:pPr>
-    </w:p>
-    <w:p>
-      <w:pPr>
-        <w:rPr>
-          <w:sz w:val="32"/>
-          <w:szCs w:val="32"/>
-        </w:rPr>
-      </w:pPr>
-    </w:p>
-    <w:p>
-      <w:pPr>
-        <w:jc w:val="center"/>
-        <w:rPr>
-          <w:sz w:val="32"/>
-          <w:szCs w:val="32"/>
-        </w:rPr>
-      </w:pPr>
-    </w:p>
-    <w:p>
-      <w:pPr>
-        <w:jc w:val="center"/>
-        <w:rPr>
-          <w:sz w:val="32"/>
-          <w:szCs w:val="32"/>
-        </w:rPr>
-      </w:pPr>
-    </w:p>
-    <w:p>
-      <w:pPr>
-        <w:jc w:val="center"/>
-        <w:rPr>
-          <w:sz w:val="32"/>
-          <w:szCs w:val="32"/>
-        </w:rPr>
-      </w:pPr>
-    </w:p>
-    <w:p>
-      <w:pPr>
-        <w:jc w:val="center"/>
-        <w:rPr>
-          <w:sz w:val="32"/>
-          <w:szCs w:val="32"/>
-        </w:rPr>
-      </w:pPr>
-    </w:p>
-    <w:p>
-      <w:pPr>
-        <w:jc w:val="center"/>
-        <w:rPr>
-          <w:sz w:val="32"/>
-          <w:szCs w:val="32"/>
-        </w:rPr>
-      </w:pPr>
-    </w:p>
-    <w:p>
-      <w:pPr>
-        <w:jc w:val="center"/>
-        <w:rPr>
-          <w:sz w:val="32"/>
-          <w:szCs w:val="32"/>
-        </w:rPr>
-      </w:pPr>
-    </w:p>
-    <w:p>
-      <w:pPr>
-        <w:jc w:val="center"/>
-      </w:pPr>
-      <w:r>
-        <w:rPr>
-          <w:sz w:val="32"/>
-          <w:szCs w:val="32"/>
-        </w:rPr>
-        <w:t>Data Modeling &amp; Visualizations</w:t>
-      </w:r>
-    </w:p>
-    <w:p>
-      <w:pPr>
+    <w:p>
+      <w:pPr>
+        <w:spacing w:line="240" w:lineRule="auto"/>
+        <w:jc w:val="both"/>
         <w:rPr>
           <w:rFonts w:ascii="Times New Roman" w:eastAsia="Times New Roman" w:hAnsi="Times New Roman" w:cs="Times New Roman"/>
-        </w:rPr>
-      </w:pPr>
-      <w:r>
+          <w:b/>
+          <w:bCs/>
+          <w:color w:val="000000" w:themeColor="text1"/>
+        </w:rPr>
+      </w:pPr>
+    </w:p>
+    <w:p>
+      <w:pPr>
+        <w:spacing w:line="240" w:lineRule="auto"/>
+        <w:jc w:val="both"/>
         <w:rPr>
           <w:rFonts w:ascii="Times New Roman" w:eastAsia="Times New Roman" w:hAnsi="Times New Roman" w:cs="Times New Roman"/>
+          <w:b/>
+          <w:bCs/>
+          <w:color w:val="000000" w:themeColor="text1"/>
+        </w:rPr>
+      </w:pPr>
+      <w:r>
+        <w:rPr>
+          <w:rFonts w:ascii="Times New Roman" w:eastAsia="Times New Roman" w:hAnsi="Times New Roman" w:cs="Times New Roman"/>
+          <w:b/>
+          <w:bCs/>
+          <w:color w:val="000000" w:themeColor="text1"/>
+        </w:rPr>
+        <w:t>Correlation</w:t>
+      </w:r>
+      <w:r>
+        <w:rPr>
+          <w:rFonts w:ascii="Times New Roman" w:eastAsia="Times New Roman" w:hAnsi="Times New Roman" w:cs="Times New Roman"/>
+          <w:b/>
+          <w:bCs/>
+          <w:color w:val="000000" w:themeColor="text1"/>
+        </w:rPr>
+        <w:t xml:space="preserve"> Statistics</w:t>
+      </w:r>
+      <w:r>
+        <w:rPr>
+          <w:rFonts w:ascii="Times New Roman" w:eastAsia="Times New Roman" w:hAnsi="Times New Roman" w:cs="Times New Roman"/>
+          <w:b/>
+          <w:bCs/>
+          <w:color w:val="000000" w:themeColor="text1"/>
+        </w:rPr>
+        <w:t xml:space="preserve"> -</w:t>
+      </w:r>
+    </w:p>
+    <w:p>
+      <w:r>
+        <w:rPr>
+          <w:noProof/>
         </w:rPr>
         <w:lastRenderedPageBreak/>
-        <w:t xml:space="preserve">Regression Model - </w:t>
-      </w:r>
-    </w:p>
-    <w:p>
-      <w:r>
-        <w:rPr>
-          <w:sz w:val="32"/>
-          <w:szCs w:val="32"/>
-        </w:rPr>
-        <w:t xml:space="preserve"> </w:t>
-      </w:r>
-      <w:r>
-        <w:rPr>
-          <w:noProof/>
-        </w:rPr>
         <w:drawing>
-          <wp:inline distT="0" distB="0" distL="0" distR="0" wp14:anchorId="2E24F2DE" wp14:editId="12B53702">
-            <wp:extent cx="5408828" cy="6610350"/>
+          <wp:inline distT="0" distB="0" distL="0" distR="0" wp14:anchorId="7F045845" wp14:editId="563A9E7E">
+            <wp:extent cx="4572000" cy="3019425"/>
             <wp:effectExtent l="0" t="0" r="0" b="0"/>
-            <wp:docPr id="2074987164" name="Picture 2074987164"/>
+            <wp:docPr id="129398731" name="Picture 129398731"/>
             <wp:cNvGraphicFramePr>
               <a:graphicFrameLocks xmlns:a="http://schemas.openxmlformats.org/drawingml/2006/main" noChangeAspect="1"/>
             </wp:cNvGraphicFramePr>
@@ -1271,6 +1095,182 @@
                   <pic:spPr>
                     <a:xfrm>
                       <a:off x="0" y="0"/>
+                      <a:ext cx="4572000" cy="3019425"/>
+                    </a:xfrm>
+                    <a:prstGeom prst="rect">
+                      <a:avLst/>
+                    </a:prstGeom>
+                  </pic:spPr>
+                </pic:pic>
+              </a:graphicData>
+            </a:graphic>
+          </wp:inline>
+        </w:drawing>
+      </w:r>
+    </w:p>
+    <w:p/>
+    <w:p>
+      <w:pPr>
+        <w:rPr>
+          <w:sz w:val="32"/>
+          <w:szCs w:val="32"/>
+        </w:rPr>
+      </w:pPr>
+    </w:p>
+    <w:p>
+      <w:pPr>
+        <w:rPr>
+          <w:sz w:val="32"/>
+          <w:szCs w:val="32"/>
+        </w:rPr>
+      </w:pPr>
+    </w:p>
+    <w:p>
+      <w:pPr>
+        <w:rPr>
+          <w:sz w:val="32"/>
+          <w:szCs w:val="32"/>
+        </w:rPr>
+      </w:pPr>
+    </w:p>
+    <w:p>
+      <w:pPr>
+        <w:rPr>
+          <w:sz w:val="32"/>
+          <w:szCs w:val="32"/>
+        </w:rPr>
+      </w:pPr>
+    </w:p>
+    <w:p>
+      <w:pPr>
+        <w:rPr>
+          <w:sz w:val="32"/>
+          <w:szCs w:val="32"/>
+        </w:rPr>
+      </w:pPr>
+    </w:p>
+    <w:p>
+      <w:pPr>
+        <w:jc w:val="center"/>
+        <w:rPr>
+          <w:sz w:val="32"/>
+          <w:szCs w:val="32"/>
+        </w:rPr>
+      </w:pPr>
+    </w:p>
+    <w:p>
+      <w:pPr>
+        <w:jc w:val="center"/>
+        <w:rPr>
+          <w:sz w:val="32"/>
+          <w:szCs w:val="32"/>
+        </w:rPr>
+      </w:pPr>
+    </w:p>
+    <w:p>
+      <w:pPr>
+        <w:jc w:val="center"/>
+        <w:rPr>
+          <w:sz w:val="32"/>
+          <w:szCs w:val="32"/>
+        </w:rPr>
+      </w:pPr>
+    </w:p>
+    <w:p>
+      <w:pPr>
+        <w:jc w:val="center"/>
+        <w:rPr>
+          <w:sz w:val="32"/>
+          <w:szCs w:val="32"/>
+        </w:rPr>
+      </w:pPr>
+    </w:p>
+    <w:p>
+      <w:pPr>
+        <w:jc w:val="center"/>
+        <w:rPr>
+          <w:sz w:val="32"/>
+          <w:szCs w:val="32"/>
+        </w:rPr>
+      </w:pPr>
+    </w:p>
+    <w:p>
+      <w:pPr>
+        <w:jc w:val="center"/>
+        <w:rPr>
+          <w:sz w:val="32"/>
+          <w:szCs w:val="32"/>
+        </w:rPr>
+      </w:pPr>
+    </w:p>
+    <w:p>
+      <w:pPr>
+        <w:jc w:val="center"/>
+      </w:pPr>
+      <w:r>
+        <w:rPr>
+          <w:sz w:val="32"/>
+          <w:szCs w:val="32"/>
+        </w:rPr>
+        <w:t>Data Modeling &amp; Visualizations</w:t>
+      </w:r>
+    </w:p>
+    <w:p>
+      <w:pPr>
+        <w:rPr>
+          <w:rFonts w:ascii="Times New Roman" w:eastAsia="Times New Roman" w:hAnsi="Times New Roman" w:cs="Times New Roman"/>
+        </w:rPr>
+      </w:pPr>
+      <w:r>
+        <w:rPr>
+          <w:rFonts w:ascii="Times New Roman" w:eastAsia="Times New Roman" w:hAnsi="Times New Roman" w:cs="Times New Roman"/>
+        </w:rPr>
+        <w:lastRenderedPageBreak/>
+        <w:t xml:space="preserve">Regression Model - </w:t>
+      </w:r>
+    </w:p>
+    <w:p>
+      <w:r>
+        <w:rPr>
+          <w:sz w:val="32"/>
+          <w:szCs w:val="32"/>
+        </w:rPr>
+        <w:t xml:space="preserve"> </w:t>
+      </w:r>
+      <w:r>
+        <w:rPr>
+          <w:noProof/>
+        </w:rPr>
+        <w:drawing>
+          <wp:inline distT="0" distB="0" distL="0" distR="0" wp14:anchorId="2E24F2DE" wp14:editId="12B53702">
+            <wp:extent cx="5408828" cy="6610350"/>
+            <wp:effectExtent l="0" t="0" r="0" b="0"/>
+            <wp:docPr id="2074987164" name="Picture 2074987164"/>
+            <wp:cNvGraphicFramePr>
+              <a:graphicFrameLocks xmlns:a="http://schemas.openxmlformats.org/drawingml/2006/main" noChangeAspect="1"/>
+            </wp:cNvGraphicFramePr>
+            <a:graphic xmlns:a="http://schemas.openxmlformats.org/drawingml/2006/main">
+              <a:graphicData uri="http://schemas.openxmlformats.org/drawingml/2006/picture">
+                <pic:pic xmlns:pic="http://schemas.openxmlformats.org/drawingml/2006/picture">
+                  <pic:nvPicPr>
+                    <pic:cNvPr id="0" name=""/>
+                    <pic:cNvPicPr/>
+                  </pic:nvPicPr>
+                  <pic:blipFill>
+                    <a:blip r:embed="rId12">
+                      <a:extLst>
+                        <a:ext uri="{28A0092B-C50C-407E-A947-70E740481C1C}">
+                          <a14:useLocalDpi xmlns:a14="http://schemas.microsoft.com/office/drawing/2010/main" val="0"/>
+                        </a:ext>
+                      </a:extLst>
+                    </a:blip>
+                    <a:stretch>
+                      <a:fillRect/>
+                    </a:stretch>
+                  </pic:blipFill>
+                  <pic:spPr>
+                    <a:xfrm>
+                      <a:off x="0" y="0"/>
                       <a:ext cx="5408828" cy="6610350"/>
                     </a:xfrm>
                     <a:prstGeom prst="rect">
@@ -1452,7 +1452,7 @@
                     <pic:cNvPicPr/>
                   </pic:nvPicPr>
                   <pic:blipFill>
-                    <a:blip r:embed="rId12">
+                    <a:blip r:embed="rId13">
                       <a:extLst>
                         <a:ext uri="{28A0092B-C50C-407E-A947-70E740481C1C}">
                           <a14:useLocalDpi xmlns:a14="http://schemas.microsoft.com/office/drawing/2010/main" val="0"/>
@@ -1480,6 +1480,9 @@
       </w:r>
     </w:p>
     <w:p>
+      <w:pPr>
+        <w:ind w:firstLine="720"/>
+      </w:pPr>
       <w:r>
         <w:lastRenderedPageBreak/>
         <w:t>First, relevant columns were selected</w:t>
@@ -1512,7 +1515,7 @@
           <w:szCs w:val="32"/>
         </w:rPr>
         <w:drawing>
-          <wp:inline distT="0" distB="0" distL="0" distR="0" wp14:anchorId="64F4C522" wp14:editId="09B23F34">
+          <wp:inline distT="0" distB="0" distL="0" distR="0" wp14:anchorId="64F4C522" wp14:editId="2C1896BD">
             <wp:extent cx="4109176" cy="3703429"/>
             <wp:effectExtent l="0" t="0" r="5715" b="0"/>
             <wp:docPr id="2069690646" name="Picture 2" descr="A screenshot of a computer program&#10;&#10;Description automatically generated"/>
@@ -1527,7 +1530,7 @@
                     <pic:cNvPicPr/>
                   </pic:nvPicPr>
                   <pic:blipFill>
-                    <a:blip r:embed="rId13" cstate="print">
+                    <a:blip r:embed="rId14" cstate="print">
                       <a:extLst>
                         <a:ext uri="{28A0092B-C50C-407E-A947-70E740481C1C}">
                           <a14:useLocalDpi xmlns:a14="http://schemas.microsoft.com/office/drawing/2010/main" val="0"/>
@@ -1555,11 +1558,23 @@
       </w:r>
     </w:p>
     <w:p>
+      <w:pPr>
+        <w:ind w:firstLine="720"/>
+      </w:pPr>
       <w:r>
         <w:t xml:space="preserve">After, a data subset was created, which converted </w:t>
       </w:r>
       <w:r>
-        <w:t>categorical variables in usable factors</w:t>
+        <w:t xml:space="preserve">categorical variables </w:t>
+      </w:r>
+      <w:r>
+        <w:t>to</w:t>
+      </w:r>
+      <w:r>
+        <w:t xml:space="preserve"> usable factors</w:t>
+      </w:r>
+      <w:r>
+        <w:t>,</w:t>
       </w:r>
       <w:r>
         <w:t xml:space="preserve"> and </w:t>
@@ -1580,7 +1595,13 @@
         <w:t xml:space="preserve"> using 70% of the data to train and 30% to test.</w:t>
       </w:r>
       <w:r>
-        <w:t xml:space="preserve"> Then a logistic regressio</w:t>
+        <w:t xml:space="preserve"> Then</w:t>
+      </w:r>
+      <w:r>
+        <w:t>,</w:t>
+      </w:r>
+      <w:r>
+        <w:t xml:space="preserve"> a logistic regressio</w:t>
       </w:r>
       <w:r>
         <w:t xml:space="preserve">n model was </w:t>
@@ -1589,7 +1610,10 @@
         <w:t>fitted</w:t>
       </w:r>
       <w:r>
-        <w:t xml:space="preserve"> using the training data. </w:t>
+        <w:t xml:space="preserve"> using the training data</w:t>
+      </w:r>
+      <w:r>
+        <w:t xml:space="preserve">, which produced the output below: </w:t>
       </w:r>
     </w:p>
     <w:p>
@@ -1620,7 +1644,7 @@
                     <pic:cNvPicPr/>
                   </pic:nvPicPr>
                   <pic:blipFill>
-                    <a:blip r:embed="rId14">
+                    <a:blip r:embed="rId15">
                       <a:extLst>
                         <a:ext uri="{28A0092B-C50C-407E-A947-70E740481C1C}">
                           <a14:useLocalDpi xmlns:a14="http://schemas.microsoft.com/office/drawing/2010/main" val="0"/>
@@ -2248,7 +2272,7 @@
         <w:t xml:space="preserve"> (TP) or </w:t>
       </w:r>
       <w:r>
-        <w:t>correctly predicted as "Yes"</w:t>
+        <w:t>correctly predicted "Yes"</w:t>
       </w:r>
       <w:r>
         <w:t xml:space="preserve"> values</w:t>
@@ -2284,7 +2308,7 @@
         <w:t xml:space="preserve">or </w:t>
       </w:r>
       <w:r>
-        <w:t>incorrectly predicted as "Yes"</w:t>
+        <w:t>incorrectly predicted "Yes"</w:t>
       </w:r>
       <w:r>
         <w:t xml:space="preserve"> values</w:t>
@@ -2320,7 +2344,7 @@
         <w:t>or i</w:t>
       </w:r>
       <w:r>
-        <w:t>ncorrectly predicted as "No"</w:t>
+        <w:t>ncorrectly predicted "No"</w:t>
       </w:r>
       <w:r>
         <w:t xml:space="preserve"> values</w:t>
@@ -2339,17 +2363,59 @@
     </w:p>
     <w:p>
       <w:pPr>
-        <w:rPr>
-          <w:color w:val="0D0D0D"/>
-          <w:shd w:val="clear" w:color="auto" w:fill="FFFFFF"/>
-        </w:rPr>
-      </w:pPr>
-      <w:r>
-        <w:rPr>
-          <w:color w:val="0D0D0D"/>
-          <w:shd w:val="clear" w:color="auto" w:fill="FFFFFF"/>
-        </w:rPr>
-        <w:t>The accuracy was 0.9494 or 94.94% for our logistic regression model</w:t>
+        <w:ind w:firstLine="360"/>
+        <w:rPr>
+          <w:color w:val="0D0D0D"/>
+          <w:shd w:val="clear" w:color="auto" w:fill="FFFFFF"/>
+        </w:rPr>
+      </w:pPr>
+      <w:r>
+        <w:rPr>
+          <w:color w:val="0D0D0D"/>
+          <w:shd w:val="clear" w:color="auto" w:fill="FFFFFF"/>
+        </w:rPr>
+        <w:t xml:space="preserve">The </w:t>
+      </w:r>
+      <w:r>
+        <w:rPr>
+          <w:b/>
+          <w:bCs/>
+          <w:color w:val="0D0D0D"/>
+          <w:shd w:val="clear" w:color="auto" w:fill="FFFFFF"/>
+        </w:rPr>
+        <w:t>A</w:t>
+      </w:r>
+      <w:r>
+        <w:rPr>
+          <w:b/>
+          <w:bCs/>
+          <w:color w:val="0D0D0D"/>
+          <w:shd w:val="clear" w:color="auto" w:fill="FFFFFF"/>
+        </w:rPr>
+        <w:t xml:space="preserve">ccuracy </w:t>
+      </w:r>
+      <w:r>
+        <w:rPr>
+          <w:b/>
+          <w:bCs/>
+          <w:color w:val="0D0D0D"/>
+          <w:shd w:val="clear" w:color="auto" w:fill="FFFFFF"/>
+        </w:rPr>
+        <w:t>metric</w:t>
+      </w:r>
+      <w:r>
+        <w:rPr>
+          <w:color w:val="0D0D0D"/>
+          <w:shd w:val="clear" w:color="auto" w:fill="FFFFFF"/>
+        </w:rPr>
+        <w:t xml:space="preserve"> </w:t>
+      </w:r>
+      <w:r>
+        <w:rPr>
+          <w:color w:val="0D0D0D"/>
+          <w:shd w:val="clear" w:color="auto" w:fill="FFFFFF"/>
+        </w:rPr>
+        <w:t>was 0.9494 or 94.94%</w:t>
       </w:r>
       <w:r>
         <w:rPr>
@@ -2363,6 +2429,20 @@
           <w:color w:val="0D0D0D"/>
           <w:shd w:val="clear" w:color="auto" w:fill="FFFFFF"/>
         </w:rPr>
+        <w:t xml:space="preserve"> for our logistic regression model</w:t>
+      </w:r>
+      <w:r>
+        <w:rPr>
+          <w:color w:val="0D0D0D"/>
+          <w:shd w:val="clear" w:color="auto" w:fill="FFFFFF"/>
+        </w:rPr>
+        <w:t>,</w:t>
+      </w:r>
+      <w:r>
+        <w:rPr>
+          <w:color w:val="0D0D0D"/>
+          <w:shd w:val="clear" w:color="auto" w:fill="FFFFFF"/>
+        </w:rPr>
         <w:t xml:space="preserve"> which meant that it correctly </w:t>
       </w:r>
       <w:r>
@@ -2370,7 +2450,14 @@
           <w:color w:val="0D0D0D"/>
           <w:shd w:val="clear" w:color="auto" w:fill="FFFFFF"/>
         </w:rPr>
-        <w:t xml:space="preserve">classified </w:t>
+        <w:t>predicted heart attacks</w:t>
+      </w:r>
+      <w:r>
+        <w:rPr>
+          <w:color w:val="0D0D0D"/>
+          <w:shd w:val="clear" w:color="auto" w:fill="FFFFFF"/>
+        </w:rPr>
+        <w:t xml:space="preserve"> </w:t>
       </w:r>
       <w:r>
         <w:rPr>
@@ -2388,6 +2475,8 @@
       </w:r>
       <w:r>
         <w:rPr>
+          <w:b/>
+          <w:bCs/>
           <w:color w:val="0D0D0D"/>
           <w:shd w:val="clear" w:color="auto" w:fill="FFFFFF"/>
         </w:rPr>
@@ -2395,17 +2484,47 @@
       </w:r>
       <w:r>
         <w:rPr>
-          <w:color w:val="0D0D0D"/>
-          <w:shd w:val="clear" w:color="auto" w:fill="FFFFFF"/>
-        </w:rPr>
-        <w:t xml:space="preserve">alanced Accuracy suggests </w:t>
-      </w:r>
-      <w:r>
-        <w:rPr>
-          <w:color w:val="0D0D0D"/>
-          <w:shd w:val="clear" w:color="auto" w:fill="FFFFFF"/>
-        </w:rPr>
-        <w:t>that even with an imbalanced</w:t>
+          <w:b/>
+          <w:bCs/>
+          <w:color w:val="0D0D0D"/>
+          <w:shd w:val="clear" w:color="auto" w:fill="FFFFFF"/>
+        </w:rPr>
+        <w:t>alanced Accuracy</w:t>
+      </w:r>
+      <w:r>
+        <w:rPr>
+          <w:color w:val="0D0D0D"/>
+          <w:shd w:val="clear" w:color="auto" w:fill="FFFFFF"/>
+        </w:rPr>
+        <w:t xml:space="preserve"> metric</w:t>
+      </w:r>
+      <w:r>
+        <w:rPr>
+          <w:color w:val="0D0D0D"/>
+          <w:shd w:val="clear" w:color="auto" w:fill="FFFFFF"/>
+        </w:rPr>
+        <w:t xml:space="preserve"> </w:t>
+      </w:r>
+      <w:r>
+        <w:rPr>
+          <w:color w:val="0D0D0D"/>
+          <w:shd w:val="clear" w:color="auto" w:fill="FFFFFF"/>
+        </w:rPr>
+        <w:t xml:space="preserve">had a value of 62.43%, which </w:t>
+      </w:r>
+      <w:r>
+        <w:rPr>
+          <w:color w:val="0D0D0D"/>
+          <w:shd w:val="clear" w:color="auto" w:fill="FFFFFF"/>
+        </w:rPr>
+        <w:t>suggested t</w:t>
+      </w:r>
+      <w:r>
+        <w:rPr>
+          <w:color w:val="0D0D0D"/>
+          <w:shd w:val="clear" w:color="auto" w:fill="FFFFFF"/>
+        </w:rPr>
+        <w:t>hat even with an imbalanced</w:t>
       </w:r>
       <w:r>
         <w:rPr>
@@ -2419,78 +2538,108 @@
           <w:color w:val="0D0D0D"/>
           <w:shd w:val="clear" w:color="auto" w:fill="FFFFFF"/>
         </w:rPr>
-        <w:t>or the amount of</w:t>
-      </w:r>
-      <w:r>
-        <w:rPr>
-          <w:color w:val="0D0D0D"/>
-          <w:shd w:val="clear" w:color="auto" w:fill="FFFFFF"/>
-        </w:rPr>
-        <w:t xml:space="preserve"> “No” </w:t>
-      </w:r>
-      <w:r>
-        <w:rPr>
-          <w:color w:val="0D0D0D"/>
-          <w:shd w:val="clear" w:color="auto" w:fill="FFFFFF"/>
-        </w:rPr>
-        <w:t>values</w:t>
-      </w:r>
-      <w:r>
-        <w:rPr>
-          <w:color w:val="0D0D0D"/>
-          <w:shd w:val="clear" w:color="auto" w:fill="FFFFFF"/>
-        </w:rPr>
-        <w:t xml:space="preserve"> outnum</w:t>
-      </w:r>
-      <w:r>
-        <w:rPr>
-          <w:color w:val="0D0D0D"/>
-          <w:shd w:val="clear" w:color="auto" w:fill="FFFFFF"/>
-        </w:rPr>
-        <w:t>ber</w:t>
-      </w:r>
-      <w:r>
-        <w:rPr>
-          <w:color w:val="0D0D0D"/>
-          <w:shd w:val="clear" w:color="auto" w:fill="FFFFFF"/>
-        </w:rPr>
-        <w:t>ing t</w:t>
-      </w:r>
-      <w:r>
-        <w:rPr>
-          <w:color w:val="0D0D0D"/>
-          <w:shd w:val="clear" w:color="auto" w:fill="FFFFFF"/>
-        </w:rPr>
-        <w:t>he “Yes” class</w:t>
-      </w:r>
-      <w:r>
-        <w:rPr>
-          <w:color w:val="0D0D0D"/>
-          <w:shd w:val="clear" w:color="auto" w:fill="FFFFFF"/>
-        </w:rPr>
-        <w:t xml:space="preserve">, it still </w:t>
-      </w:r>
-      <w:r>
-        <w:rPr>
-          <w:color w:val="0D0D0D"/>
-          <w:shd w:val="clear" w:color="auto" w:fill="FFFFFF"/>
-        </w:rPr>
-        <w:t xml:space="preserve">managed to score above a score of 0.5, which would be equivalent of guessing. </w:t>
-      </w:r>
-    </w:p>
-    <w:p>
-      <w:pPr>
-        <w:rPr>
-          <w:color w:val="0D0D0D"/>
-          <w:shd w:val="clear" w:color="auto" w:fill="FFFFFF"/>
-        </w:rPr>
-      </w:pPr>
-      <w:r>
-        <w:rPr>
-          <w:color w:val="0D0D0D"/>
-          <w:shd w:val="clear" w:color="auto" w:fill="FFFFFF"/>
-        </w:rPr>
-        <w:t xml:space="preserve">The No Information rate, or the proportion </w:t>
+        <w:t xml:space="preserve">it still </w:t>
+      </w:r>
+      <w:r>
+        <w:rPr>
+          <w:color w:val="0D0D0D"/>
+          <w:shd w:val="clear" w:color="auto" w:fill="FFFFFF"/>
+        </w:rPr>
+        <w:t>managed to score above a score of 0.5, which would be</w:t>
+      </w:r>
+      <w:r>
+        <w:rPr>
+          <w:color w:val="0D0D0D"/>
+          <w:shd w:val="clear" w:color="auto" w:fill="FFFFFF"/>
+        </w:rPr>
+        <w:t xml:space="preserve"> the</w:t>
+      </w:r>
+      <w:r>
+        <w:rPr>
+          <w:color w:val="0D0D0D"/>
+          <w:shd w:val="clear" w:color="auto" w:fill="FFFFFF"/>
+        </w:rPr>
+        <w:t xml:space="preserve"> equivalent of guessing.</w:t>
+      </w:r>
+      <w:r>
+        <w:rPr>
+          <w:color w:val="0D0D0D"/>
+          <w:shd w:val="clear" w:color="auto" w:fill="FFFFFF"/>
+        </w:rPr>
+        <w:t xml:space="preserve"> Additionally, because Balanced Accuracy considers both the sensitivity (i.e., the true positive rate) and the specificity (i.e., the true negative rate), it is a realistic metric for accuracy or the model’s ability to predict correctly.</w:t>
+      </w:r>
+    </w:p>
+    <w:p>
+      <w:r>
+        <w:rPr>
+          <w:color w:val="0D0D0D"/>
+          <w:shd w:val="clear" w:color="auto" w:fill="FFFFFF"/>
+        </w:rPr>
+        <w:t xml:space="preserve">The </w:t>
+      </w:r>
+      <w:r>
+        <w:rPr>
+          <w:b/>
+          <w:bCs/>
+          <w:color w:val="0D0D0D"/>
+          <w:shd w:val="clear" w:color="auto" w:fill="FFFFFF"/>
+        </w:rPr>
+        <w:t xml:space="preserve">No Information </w:t>
+      </w:r>
+      <w:r>
+        <w:rPr>
+          <w:b/>
+          <w:bCs/>
+          <w:color w:val="0D0D0D"/>
+          <w:shd w:val="clear" w:color="auto" w:fill="FFFFFF"/>
+        </w:rPr>
+        <w:t>R</w:t>
+      </w:r>
+      <w:r>
+        <w:rPr>
+          <w:b/>
+          <w:bCs/>
+          <w:color w:val="0D0D0D"/>
+          <w:shd w:val="clear" w:color="auto" w:fill="FFFFFF"/>
+        </w:rPr>
+        <w:t>ate</w:t>
+      </w:r>
+      <w:r>
+        <w:rPr>
+          <w:color w:val="0D0D0D"/>
+          <w:shd w:val="clear" w:color="auto" w:fill="FFFFFF"/>
+        </w:rPr>
+        <w:t xml:space="preserve"> </w:t>
+      </w:r>
+      <w:r>
+        <w:rPr>
+          <w:color w:val="0D0D0D"/>
+          <w:shd w:val="clear" w:color="auto" w:fill="FFFFFF"/>
+        </w:rPr>
+        <w:t>(</w:t>
+      </w:r>
+      <w:r>
+        <w:rPr>
+          <w:b/>
+          <w:bCs/>
+          <w:color w:val="0D0D0D"/>
+          <w:shd w:val="clear" w:color="auto" w:fill="FFFFFF"/>
+        </w:rPr>
+        <w:t>NIR</w:t>
+      </w:r>
+      <w:r>
+        <w:rPr>
+          <w:color w:val="0D0D0D"/>
+          <w:shd w:val="clear" w:color="auto" w:fill="FFFFFF"/>
+        </w:rPr>
+        <w:t>)</w:t>
+      </w:r>
+      <w:r>
+        <w:rPr>
+          <w:color w:val="0D0D0D"/>
+          <w:shd w:val="clear" w:color="auto" w:fill="FFFFFF"/>
+        </w:rPr>
+        <w:t xml:space="preserve">, or the proportion </w:t>
       </w:r>
       <w:r>
         <w:rPr>
@@ -2539,19 +2688,21 @@
           <w:color w:val="0D0D0D"/>
           <w:shd w:val="clear" w:color="auto" w:fill="FFFFFF"/>
         </w:rPr>
-        <w:t xml:space="preserve"> </w:t>
-      </w:r>
-    </w:p>
-    <w:p>
-      <w:r>
-        <w:rPr>
-          <w:color w:val="0D0D0D"/>
-          <w:shd w:val="clear" w:color="auto" w:fill="FFFFFF"/>
-        </w:rPr>
-        <w:t>The P-</w:t>
-      </w:r>
-      <w:r>
-        <w:rPr>
+        <w:t xml:space="preserve"> The </w:t>
+      </w:r>
+      <w:r>
+        <w:rPr>
+          <w:b/>
+          <w:bCs/>
+          <w:color w:val="0D0D0D"/>
+          <w:shd w:val="clear" w:color="auto" w:fill="FFFFFF"/>
+        </w:rPr>
+        <w:t>P-</w:t>
+      </w:r>
+      <w:r>
+        <w:rPr>
+          <w:b/>
+          <w:bCs/>
           <w:color w:val="0D0D0D"/>
           <w:shd w:val="clear" w:color="auto" w:fill="FFFFFF"/>
         </w:rPr>
@@ -2559,6 +2710,8 @@
       </w:r>
       <w:r>
         <w:rPr>
+          <w:b/>
+          <w:bCs/>
           <w:color w:val="0D0D0D"/>
           <w:shd w:val="clear" w:color="auto" w:fill="FFFFFF"/>
         </w:rPr>
@@ -2628,6 +2781,12 @@
       <w:r>
         <w:t xml:space="preserve">.  </w:t>
       </w:r>
+      <w:r>
+        <w:t>The p-value that compares both the Accuracy and No Information Rate, assesses if the model’s performance would be significantly better than would be expected by predicting the “No” response or the majority class in most cases.  Since the p-value was significantly lower than 0.05, it suggests that the observed difference between the Accuracy and NIR, is not due to chance</w:t>
+      </w:r>
+      <w:r>
+        <w:t xml:space="preserve"> or randomly guessing, which makes the Accuracy Metric meaningful. </w:t>
+      </w:r>
     </w:p>
     <w:p>
       <w:pPr>
@@ -2636,7 +2795,20 @@
         </w:rPr>
       </w:pPr>
       <w:r>
-        <w:t xml:space="preserve">Cohen’s Kappa value considers the possibility of agreement between the actual and predicted classes happening by change and has a scale from -1 to 1. Our model had a </w:t>
+        <w:rPr>
+          <w:b/>
+          <w:bCs/>
+        </w:rPr>
+        <w:t>Cohen’s Kappa value</w:t>
+      </w:r>
+      <w:r>
+        <w:t xml:space="preserve"> considers the possibility of agreement between the actual and predicted classes happening by chan</w:t>
+      </w:r>
+      <w:r>
+        <w:t>c</w:t>
+      </w:r>
+      <w:r>
+        <w:t xml:space="preserve">e and has a scale from -1 to 1. Our model had a </w:t>
       </w:r>
       <w:r>
         <w:t xml:space="preserve">Cohen’s Kappa value </w:t>
@@ -2645,7 +2817,10 @@
         <w:t>of</w:t>
       </w:r>
       <w:r>
-        <w:t xml:space="preserve"> 0.334, which suggested poor</w:t>
+        <w:t xml:space="preserve"> 0.334, which suggested </w:t>
+      </w:r>
+      <w:r>
+        <w:t>fair</w:t>
       </w:r>
       <w:r>
         <w:t xml:space="preserve"> agreement between the </w:t>
@@ -2662,7 +2837,14 @@
     </w:p>
     <w:p>
       <w:r>
-        <w:t>The Mcnemar’s Test’s p-value</w:t>
+        <w:t xml:space="preserve">The </w:t>
+      </w:r>
+      <w:r>
+        <w:rPr>
+          <w:b/>
+          <w:bCs/>
+        </w:rPr>
+        <w:t>Mcnemar’s Test’s p-value</w:t>
       </w:r>
       <w:r>
         <w:t xml:space="preserve"> </w:t>
@@ -2734,6 +2916,9 @@
         <w:t xml:space="preserve">i.e., </w:t>
       </w:r>
       <w:r>
+        <w:t xml:space="preserve">the instances where the predicted values and actual values are different or the </w:t>
+      </w:r>
+      <w:r>
         <w:t>FP +</w:t>
       </w:r>
       <w:r>
@@ -2755,6 +2940,9 @@
         <w:t xml:space="preserve">(i.e., </w:t>
       </w:r>
       <w:r>
+        <w:t xml:space="preserve">the expected complete agreement between the predicted and actual values or the </w:t>
+      </w:r>
+      <w:r>
         <w:t>FP + FN</w:t>
       </w:r>
       <w:r>
@@ -2770,12 +2958,52 @@
         <w:t>is considered under the assumption that our model</w:t>
       </w:r>
       <w:r>
-        <w:t xml:space="preserve"> and a hypothetical copy of our model performed equally. </w:t>
-      </w:r>
-    </w:p>
-    <w:p>
-      <w:r>
-        <w:t xml:space="preserve">The detection rate or the proportion of true positive </w:t>
+        <w:t xml:space="preserve"> and a hypothetical copy of our model</w:t>
+      </w:r>
+      <w:r>
+        <w:t xml:space="preserve"> (i.e., the copy of the model where there is no difference between the actual and predicted values) </w:t>
+      </w:r>
+      <w:r>
+        <w:t xml:space="preserve">performed equally. </w:t>
+      </w:r>
+      <w:r>
+        <w:t xml:space="preserve">In summary, it means that the disagreement between actual and predicted values, is not by chance alone, and there is possibly systematic bias due to the imbalanced dataset. </w:t>
+      </w:r>
+    </w:p>
+    <w:p>
+      <w:r>
+        <w:t xml:space="preserve">The </w:t>
+      </w:r>
+      <w:r>
+        <w:rPr>
+          <w:b/>
+          <w:bCs/>
+        </w:rPr>
+        <w:t>D</w:t>
+      </w:r>
+      <w:r>
+        <w:rPr>
+          <w:b/>
+          <w:bCs/>
+        </w:rPr>
+        <w:t xml:space="preserve">etection </w:t>
+      </w:r>
+      <w:r>
+        <w:rPr>
+          <w:b/>
+          <w:bCs/>
+        </w:rPr>
+        <w:t>R</w:t>
+      </w:r>
+      <w:r>
+        <w:rPr>
+          <w:b/>
+          <w:bCs/>
+        </w:rPr>
+        <w:t>ate</w:t>
+      </w:r>
+      <w:r>
+        <w:t xml:space="preserve"> or the proportion of true positive </w:t>
       </w:r>
       <w:r>
         <w:t>instances (</w:t>
@@ -2799,15 +3027,38 @@
         <w:t>, which were detected by the model</w:t>
       </w:r>
       <w:r>
-        <w:t xml:space="preserve"> at a rate of 0.9354</w:t>
-      </w:r>
-      <w:r>
-        <w:t>, indicates that the model detected 93.54% of positive instances.</w:t>
-      </w:r>
-    </w:p>
-    <w:p>
-      <w:r>
-        <w:t>The Prevalence</w:t>
+        <w:t>, has</w:t>
+      </w:r>
+      <w:r>
+        <w:t xml:space="preserve"> a rate of 0.9354</w:t>
+      </w:r>
+      <w:r>
+        <w:t xml:space="preserve">, </w:t>
+      </w:r>
+      <w:r>
+        <w:t xml:space="preserve">which </w:t>
+      </w:r>
+      <w:r>
+        <w:t>indicate</w:t>
+      </w:r>
+      <w:r>
+        <w:t>d</w:t>
+      </w:r>
+      <w:r>
+        <w:t xml:space="preserve"> that the model detected 93.54% of positive instances.</w:t>
+      </w:r>
+    </w:p>
+    <w:p>
+      <w:r>
+        <w:lastRenderedPageBreak/>
+        <w:t xml:space="preserve">The </w:t>
+      </w:r>
+      <w:r>
+        <w:rPr>
+          <w:b/>
+          <w:bCs/>
+        </w:rPr>
+        <w:t>Prevalence</w:t>
       </w:r>
       <w:r>
         <w:t>, or the measure of the positive class in the dataset, or</w:t>
@@ -2839,10 +3090,15 @@
       <w:r>
         <w:t xml:space="preserve">0.946, which indicates that 94.6% of our instances belonged to the positive class. </w:t>
       </w:r>
-    </w:p>
-    <w:p>
-      <w:r>
-        <w:t>The Detection Prevalence</w:t>
+      <w:r>
+        <w:t xml:space="preserve">The </w:t>
+      </w:r>
+      <w:r>
+        <w:rPr>
+          <w:b/>
+          <w:bCs/>
+        </w:rPr>
+        <w:t>Detection Prevalence</w:t>
       </w:r>
       <w:r>
         <w:t xml:space="preserve"> is the predicted positive </w:t>
@@ -2876,7 +3132,6 @@
         <w:rPr>
           <w:noProof/>
         </w:rPr>
-        <w:lastRenderedPageBreak/>
         <w:drawing>
           <wp:inline distT="0" distB="0" distL="0" distR="0" wp14:anchorId="055F0404" wp14:editId="6D06733E">
             <wp:extent cx="3080738" cy="3472634"/>
@@ -2893,7 +3148,7 @@
                     <pic:cNvPicPr/>
                   </pic:nvPicPr>
                   <pic:blipFill>
-                    <a:blip r:embed="rId15">
+                    <a:blip r:embed="rId16">
                       <a:extLst>
                         <a:ext uri="{28A0092B-C50C-407E-A947-70E740481C1C}">
                           <a14:useLocalDpi xmlns:a14="http://schemas.microsoft.com/office/drawing/2010/main" val="0"/>
@@ -2937,6 +3192,10 @@
         <w:t xml:space="preserve">We also tried a </w:t>
       </w:r>
       <w:r>
+        <w:rPr>
+          <w:b/>
+          <w:bCs/>
+        </w:rPr>
         <w:t>5-fold cross-validation</w:t>
       </w:r>
       <w:r>
@@ -2970,7 +3229,7 @@
                     <pic:cNvPicPr/>
                   </pic:nvPicPr>
                   <pic:blipFill>
-                    <a:blip r:embed="rId16">
+                    <a:blip r:embed="rId17">
                       <a:extLst>
                         <a:ext uri="{28A0092B-C50C-407E-A947-70E740481C1C}">
                           <a14:useLocalDpi xmlns:a14="http://schemas.microsoft.com/office/drawing/2010/main" val="0"/>
@@ -3011,7 +3270,17 @@
         <w:t xml:space="preserve">metric, </w:t>
       </w:r>
       <w:r>
-        <w:t>using k-folds did not increase the accuracy score</w:t>
+        <w:t xml:space="preserve">using </w:t>
+      </w:r>
+      <w:r>
+        <w:rPr>
+          <w:b/>
+          <w:bCs/>
+        </w:rPr>
+        <w:t>k-folds</w:t>
+      </w:r>
+      <w:r>
+        <w:t xml:space="preserve"> did not increase the accuracy score</w:t>
       </w:r>
       <w:r>
         <w:t xml:space="preserve">, but did increase the time it took to fit the model using </w:t>
@@ -3022,8 +3291,132 @@
       <w:r>
         <w:t xml:space="preserve">data. </w:t>
       </w:r>
-      <w:r>
-        <w:t xml:space="preserve">Lastly, we tried to under sample the No response, by identifying the major and minority class, calculating the numbers of samples in each class, undersampling the No class (i.e., the No response), combining the undersampled majority class with the minority class, shuffling then splitting the newly created dataset (i.e., the dataset with the undersampled No response). Afterwards, the model was fitted, and its accuracy and confusion matrix were printed.  The following is the output from undersampled No model: </w:t>
+    </w:p>
+    <w:p>
+      <w:r>
+        <w:t xml:space="preserve">Lastly, we tried to </w:t>
+      </w:r>
+      <w:r>
+        <w:rPr>
+          <w:b/>
+          <w:bCs/>
+        </w:rPr>
+        <w:t>under sample</w:t>
+      </w:r>
+      <w:r>
+        <w:t xml:space="preserve"> the </w:t>
+      </w:r>
+      <w:r>
+        <w:t>“</w:t>
+      </w:r>
+      <w:r>
+        <w:t>No</w:t>
+      </w:r>
+      <w:r>
+        <w:t>”</w:t>
+      </w:r>
+      <w:r>
+        <w:t xml:space="preserve"> response, by identifying the major and minority class, calculating the numbers of samples in each class</w:t>
+      </w:r>
+      <w:r>
+        <w:t xml:space="preserve">, </w:t>
+      </w:r>
+      <w:r>
+        <w:rPr>
+          <w:b/>
+          <w:bCs/>
+        </w:rPr>
+        <w:t>undersampling</w:t>
+      </w:r>
+      <w:r>
+        <w:t xml:space="preserve"> the </w:t>
+      </w:r>
+      <w:r>
+        <w:t>“</w:t>
+      </w:r>
+      <w:r>
+        <w:t>No</w:t>
+      </w:r>
+      <w:r>
+        <w:t>”</w:t>
+      </w:r>
+      <w:r>
+        <w:t xml:space="preserve"> class </w:t>
+      </w:r>
+      <w:r>
+        <w:lastRenderedPageBreak/>
+        <w:t xml:space="preserve">(i.e., the </w:t>
+      </w:r>
+      <w:r>
+        <w:t>“</w:t>
+      </w:r>
+      <w:r>
+        <w:t>No</w:t>
+      </w:r>
+      <w:r>
+        <w:t>”</w:t>
+      </w:r>
+      <w:r>
+        <w:t xml:space="preserve"> response), combining the undersampled majority class with the minority class, shuffling </w:t>
+      </w:r>
+      <w:r>
+        <w:t>and</w:t>
+      </w:r>
+      <w:r>
+        <w:t xml:space="preserve"> splitting the newly created dataset (i.e., the dataset with the undersampled </w:t>
+      </w:r>
+      <w:r>
+        <w:t>“</w:t>
+      </w:r>
+      <w:r>
+        <w:t>No</w:t>
+      </w:r>
+      <w:r>
+        <w:t>”</w:t>
+      </w:r>
+      <w:r>
+        <w:t xml:space="preserve"> response). Afterwards, the model was fitted, and its accuracy and confusion matrix were printed.  The following is the output from </w:t>
+      </w:r>
+      <w:r>
+        <w:rPr>
+          <w:b/>
+          <w:bCs/>
+        </w:rPr>
+        <w:t xml:space="preserve">undersampled </w:t>
+      </w:r>
+      <w:r>
+        <w:rPr>
+          <w:b/>
+          <w:bCs/>
+        </w:rPr>
+        <w:t>“</w:t>
+      </w:r>
+      <w:r>
+        <w:rPr>
+          <w:b/>
+          <w:bCs/>
+        </w:rPr>
+        <w:t>No</w:t>
+      </w:r>
+      <w:r>
+        <w:rPr>
+          <w:b/>
+          <w:bCs/>
+        </w:rPr>
+        <w:t>”</w:t>
+      </w:r>
+      <w:r>
+        <w:t xml:space="preserve"> </w:t>
+      </w:r>
+      <w:r>
+        <w:rPr>
+          <w:b/>
+          <w:bCs/>
+        </w:rPr>
+        <w:t>model</w:t>
+      </w:r>
+      <w:r>
+        <w:t xml:space="preserve">: </w:t>
       </w:r>
     </w:p>
     <w:p>
@@ -3034,7 +3427,6 @@
         <w:rPr>
           <w:noProof/>
         </w:rPr>
-        <w:lastRenderedPageBreak/>
         <w:drawing>
           <wp:inline distT="0" distB="0" distL="0" distR="0" wp14:anchorId="7C13C62C" wp14:editId="763C4581">
             <wp:extent cx="2716057" cy="3423647"/>
@@ -3051,7 +3443,7 @@
                     <pic:cNvPicPr/>
                   </pic:nvPicPr>
                   <pic:blipFill>
-                    <a:blip r:embed="rId17">
+                    <a:blip r:embed="rId18">
                       <a:extLst>
                         <a:ext uri="{28A0092B-C50C-407E-A947-70E740481C1C}">
                           <a14:useLocalDpi xmlns:a14="http://schemas.microsoft.com/office/drawing/2010/main" val="0"/>
@@ -3091,29 +3483,38 @@
       <w:r>
         <w:t xml:space="preserve">As seen in the output, the accuracy metric dropped to 80.9% and all other metrics were also affected. </w:t>
       </w:r>
-    </w:p>
-    <w:p>
-      <w:pPr>
-        <w:jc w:val="center"/>
-        <w:rPr>
-          <w:sz w:val="32"/>
-          <w:szCs w:val="32"/>
-        </w:rPr>
-      </w:pPr>
-    </w:p>
-    <w:p>
-      <w:pPr>
-        <w:jc w:val="center"/>
-        <w:rPr>
-          <w:sz w:val="32"/>
-          <w:szCs w:val="32"/>
-        </w:rPr>
-      </w:pPr>
-      <w:r>
-        <w:rPr>
-          <w:sz w:val="32"/>
-          <w:szCs w:val="32"/>
-        </w:rPr>
+      <w:r>
+        <w:t>In summary, although the accuracy metric dropped, undersampling the “No” response reflected a more realistic representation of the Accuracy metric as evidenced by the agreement between the Accuracy and Balanced Accuracy for the undersampled version of the model.</w:t>
+      </w:r>
+    </w:p>
+    <w:p/>
+    <w:p/>
+    <w:p/>
+    <w:p/>
+    <w:p/>
+    <w:p>
+      <w:pPr>
+        <w:jc w:val="center"/>
+        <w:rPr>
+          <w:sz w:val="32"/>
+          <w:szCs w:val="32"/>
+        </w:rPr>
+      </w:pPr>
+    </w:p>
+    <w:p>
+      <w:pPr>
+        <w:jc w:val="center"/>
+        <w:rPr>
+          <w:sz w:val="32"/>
+          <w:szCs w:val="32"/>
+        </w:rPr>
+      </w:pPr>
+      <w:r>
+        <w:rPr>
+          <w:sz w:val="32"/>
+          <w:szCs w:val="32"/>
+        </w:rPr>
+        <w:lastRenderedPageBreak/>
         <w:t>Appendix – R Code</w:t>
       </w:r>
     </w:p>
@@ -3141,10 +3542,16 @@
       </w:pPr>
     </w:p>
     <w:sectPr>
-      <w:headerReference w:type="default" r:id="rId18"/>
-      <w:footerReference w:type="default" r:id="rId19"/>
+      <w:headerReference w:type="default" r:id="rId19"/>
+      <w:footerReference w:type="default" r:id="rId20"/>
       <w:pgSz w:w="12240" w:h="15840"/>
       <w:pgMar w:top="1440" w:right="1440" w:bottom="1440" w:left="1440" w:header="720" w:footer="720" w:gutter="0"/>
+      <w:pgBorders w:offsetFrom="page">
+        <w:top w:val="single" w:sz="4" w:space="24" w:color="auto"/>
+        <w:left w:val="single" w:sz="4" w:space="24" w:color="auto"/>
+        <w:bottom w:val="single" w:sz="4" w:space="24" w:color="auto"/>
+        <w:right w:val="single" w:sz="4" w:space="24" w:color="auto"/>
+      </w:pgBorders>
       <w:cols w:space="720"/>
       <w:docGrid w:linePitch="360"/>
     </w:sectPr>
@@ -4797,6 +5204,18 @@
 </a:theme>
 </file>
 
+<file path=customXml/item1.xml><?xml version="1.0" encoding="utf-8"?>
+<b:Sources xmlns:b="http://schemas.openxmlformats.org/officeDocument/2006/bibliography" xmlns="http://schemas.openxmlformats.org/officeDocument/2006/bibliography" SelectedStyle="\APASixthEditionOfficeOnline.xsl" StyleName="APA" Version="6"/>
+</file>
+
+<file path=customXml/itemProps1.xml><?xml version="1.0" encoding="utf-8"?>
+<ds:datastoreItem xmlns:ds="http://schemas.openxmlformats.org/officeDocument/2006/customXml" ds:itemID="{3724B444-F464-4C60-96E9-2CB310B98050}">
+  <ds:schemaRefs>
+    <ds:schemaRef ds:uri="http://schemas.openxmlformats.org/officeDocument/2006/bibliography"/>
+  </ds:schemaRefs>
+</ds:datastoreItem>
+</file>
+
 <file path=docMetadata/LabelInfo.xml><?xml version="1.0" encoding="utf-8"?>
 <clbl:labelList xmlns:clbl="http://schemas.microsoft.com/office/2020/mipLabelMetadata">
   <clbl:label id="{4278a402-1a9e-4eb9-8414-ffb55a5fcf1e}" enabled="0" method="" siteId="{4278a402-1a9e-4eb9-8414-ffb55a5fcf1e}" removed="1"/>

</xml_diff>